<commit_message>
Ajout documents des chapitres restant pour roger vailland
</commit_message>
<xml_diff>
--- a/Cours/5eme/RogerVailland/Chapitre_E2/Documents/E2 - Angles d'un triangle (A trou).docx
+++ b/Cours/5eme/RogerVailland/Chapitre_E2/Documents/E2 - Angles d'un triangle (A trou).docx
@@ -58,6 +58,9 @@
               <w:jc w:val="center"/>
             </w:pPr>
             <w:r>
+              <w:rPr>
+                <w:noProof/>
+              </w:rPr>
               <w:drawing>
                 <wp:inline distT="0" distB="0" distL="0" distR="0" wp14:anchorId="687A3D97" wp14:editId="3499AC3D">
                   <wp:extent cx="1628775" cy="885825"/>
@@ -116,13 +119,7 @@
               <w:ind w:left="326"/>
             </w:pPr>
             <w:r>
-              <w:t xml:space="preserve">Tracer la hauteur perpendiculaire </w:t>
-            </w:r>
-            <w:r>
-              <w:t>à</w:t>
-            </w:r>
-            <w:r>
-              <w:t xml:space="preserve"> son plus grand côté.</w:t>
+              <w:t>Tracer la hauteur perpendiculaire à son plus grand côté.</w:t>
             </w:r>
           </w:p>
           <w:p>
@@ -131,6 +128,9 @@
               <w:jc w:val="center"/>
             </w:pPr>
             <w:r>
+              <w:rPr>
+                <w:noProof/>
+              </w:rPr>
               <w:drawing>
                 <wp:inline distT="0" distB="0" distL="0" distR="0" wp14:anchorId="5CA9EE0D" wp14:editId="7E1E628D">
                   <wp:extent cx="1571625" cy="828675"/>
@@ -203,6 +203,9 @@
               <w:jc w:val="center"/>
             </w:pPr>
             <w:r>
+              <w:rPr>
+                <w:noProof/>
+              </w:rPr>
               <w:drawing>
                 <wp:inline distT="0" distB="0" distL="0" distR="0" wp14:anchorId="6C765469" wp14:editId="129121A1">
                   <wp:extent cx="1571625" cy="952500"/>
@@ -270,6 +273,9 @@
               <w:jc w:val="center"/>
             </w:pPr>
             <w:r>
+              <w:rPr>
+                <w:noProof/>
+              </w:rPr>
               <w:drawing>
                 <wp:inline distT="0" distB="0" distL="0" distR="0" wp14:anchorId="552EE172" wp14:editId="028BC07D">
                   <wp:extent cx="866775" cy="600075"/>
@@ -342,6 +348,9 @@
               <w:jc w:val="center"/>
             </w:pPr>
             <w:r>
+              <w:rPr>
+                <w:noProof/>
+              </w:rPr>
               <w:drawing>
                 <wp:inline distT="0" distB="0" distL="0" distR="0" wp14:anchorId="0115B392" wp14:editId="38969140">
                   <wp:extent cx="781050" cy="561975"/>
@@ -448,10 +457,7 @@
         <w:t xml:space="preserve">I – </w:t>
       </w:r>
       <w:r>
-        <w:t>Angles du triangles</w:t>
-      </w:r>
-      <w:r>
-        <w:t xml:space="preserve"> </w:t>
+        <w:t xml:space="preserve">Angles du triangles </w:t>
       </w:r>
       <w:r>
         <w:t>:</w:t>
@@ -677,6 +683,9 @@
           </w:tcPr>
           <w:p>
             <w:r>
+              <w:rPr>
+                <w:noProof/>
+              </w:rPr>
               <w:drawing>
                 <wp:inline distT="0" distB="0" distL="0" distR="0" wp14:anchorId="1A6C18A8" wp14:editId="3FFAA5C5">
                   <wp:extent cx="1733550" cy="1076325"/>
@@ -739,6 +748,7 @@
         </w:rPr>
       </w:pPr>
       <w:r>
+        <w:lastRenderedPageBreak/>
         <w:t>II</w:t>
       </w:r>
       <w:r>
@@ -762,10 +772,7 @@
         <w:pStyle w:val="Titre2"/>
       </w:pPr>
       <w:r>
-        <w:t>Triangle isocèle</w:t>
-      </w:r>
-      <w:r>
-        <w:t> :</w:t>
+        <w:t>Triangle isocèle :</w:t>
       </w:r>
     </w:p>
     <w:p>
@@ -917,16 +924,10 @@
       </w:r>
     </w:p>
     <w:p>
+      <w:pPr>
+        <w:pStyle w:val="Sous-titre"/>
+      </w:pPr>
       <w:r>
-        <w:br w:type="page"/>
-      </w:r>
-    </w:p>
-    <w:p>
-      <w:pPr>
-        <w:pStyle w:val="Sous-titre"/>
-      </w:pPr>
-      <w:r>
-        <w:lastRenderedPageBreak/>
         <w:t>Exemple :</w:t>
       </w:r>
     </w:p>
@@ -955,6 +956,9 @@
           </w:tcPr>
           <w:p>
             <w:r>
+              <w:rPr>
+                <w:noProof/>
+              </w:rPr>
               <w:drawing>
                 <wp:inline distT="0" distB="0" distL="0" distR="0" wp14:anchorId="2331B122" wp14:editId="35EFAAC2">
                   <wp:extent cx="1133987" cy="1425286"/>
@@ -1450,6 +1454,9 @@
           </w:tcPr>
           <w:p>
             <w:r>
+              <w:rPr>
+                <w:noProof/>
+              </w:rPr>
               <w:drawing>
                 <wp:inline distT="0" distB="0" distL="0" distR="0" wp14:anchorId="321F6D01" wp14:editId="26089D05">
                   <wp:extent cx="1092945" cy="1392382"/>
@@ -1724,6 +1731,10 @@
           </w:tcPr>
           <w:p>
             <w:r>
+              <w:rPr>
+                <w:noProof/>
+              </w:rPr>
+              <w:lastRenderedPageBreak/>
               <w:drawing>
                 <wp:inline distT="0" distB="0" distL="0" distR="0" wp14:anchorId="4BDC758A" wp14:editId="36B0045A">
                   <wp:extent cx="1419530" cy="1413164"/>
@@ -2108,7 +2119,6 @@
         <w:pStyle w:val="Sous-titre"/>
       </w:pPr>
       <w:r>
-        <w:lastRenderedPageBreak/>
         <w:t>Exemple :</w:t>
       </w:r>
     </w:p>
@@ -2137,6 +2147,9 @@
           </w:tcPr>
           <w:p>
             <w:r>
+              <w:rPr>
+                <w:noProof/>
+              </w:rPr>
               <w:drawing>
                 <wp:inline distT="0" distB="0" distL="0" distR="0" wp14:anchorId="2B81A7B0" wp14:editId="4AA9674F">
                   <wp:extent cx="1357746" cy="1351660"/>
@@ -2202,10 +2215,7 @@
         <w:pStyle w:val="Titre2"/>
       </w:pPr>
       <w:r>
-        <w:t>Triangle rectangle</w:t>
-      </w:r>
-      <w:r>
-        <w:t> :</w:t>
+        <w:t>Triangle rectangle :</w:t>
       </w:r>
     </w:p>
     <w:p>
@@ -2449,6 +2459,9 @@
           </w:tcPr>
           <w:p>
             <w:r>
+              <w:rPr>
+                <w:noProof/>
+              </w:rPr>
               <w:drawing>
                 <wp:inline distT="0" distB="0" distL="0" distR="0" wp14:anchorId="1FFDC12D" wp14:editId="2FA6CBDC">
                   <wp:extent cx="1496291" cy="1440357"/>
@@ -2514,7 +2527,9 @@
       </w:pPr>
     </w:p>
     <w:sectPr>
-      <w:headerReference w:type="first" r:id="rId30"/>
+      <w:footerReference w:type="default" r:id="rId30"/>
+      <w:headerReference w:type="first" r:id="rId31"/>
+      <w:footerReference w:type="first" r:id="rId32"/>
       <w:type w:val="continuous"/>
       <w:pgSz w:w="11906" w:h="16838"/>
       <w:pgMar w:top="420" w:right="849" w:bottom="426" w:left="1134" w:header="428" w:footer="123" w:gutter="0"/>
@@ -2549,6 +2564,410 @@
     </w:p>
   </w:endnote>
 </w:endnotes>
+</file>
+
+<file path=word/footer1.xml><?xml version="1.0" encoding="utf-8"?>
+<w:ftr xmlns:wpc="http://schemas.microsoft.com/office/word/2010/wordprocessingCanvas" xmlns:cx="http://schemas.microsoft.com/office/drawing/2014/chartex" xmlns:cx1="http://schemas.microsoft.com/office/drawing/2015/9/8/chartex" xmlns:cx2="http://schemas.microsoft.com/office/drawing/2015/10/21/chartex" xmlns:cx3="http://schemas.microsoft.com/office/drawing/2016/5/9/chartex" xmlns:cx4="http://schemas.microsoft.com/office/drawing/2016/5/10/chartex" xmlns:cx5="http://schemas.microsoft.com/office/drawing/2016/5/11/chartex" xmlns:cx6="http://schemas.microsoft.com/office/drawing/2016/5/12/chartex" xmlns:cx7="http://schemas.microsoft.com/office/drawing/2016/5/13/chartex" xmlns:cx8="http://schemas.microsoft.com/office/drawing/2016/5/14/chartex" xmlns:mc="http://schemas.openxmlformats.org/markup-compatibility/2006" xmlns:aink="http://schemas.microsoft.com/office/drawing/2016/ink" xmlns:am3d="http://schemas.microsoft.com/office/drawing/2017/model3d" xmlns:o="urn:schemas-microsoft-com:office:office" xmlns:r="http://schemas.openxmlformats.org/officeDocument/2006/relationships" xmlns:m="http://schemas.openxmlformats.org/officeDocument/2006/math" xmlns:v="urn:schemas-microsoft-com:vml" xmlns:wp14="http://schemas.microsoft.com/office/word/2010/wordprocessingDrawing" xmlns:wp="http://schemas.openxmlformats.org/drawingml/2006/wordprocessingDrawing" xmlns:w10="urn:schemas-microsoft-com:office:word" xmlns:w="http://schemas.openxmlformats.org/wordprocessingml/2006/main" xmlns:w14="http://schemas.microsoft.com/office/word/2010/wordml" xmlns:w15="http://schemas.microsoft.com/office/word/2012/wordml" xmlns:w16cex="http://schemas.microsoft.com/office/word/2018/wordml/cex" xmlns:w16cid="http://schemas.microsoft.com/office/word/2016/wordml/cid" xmlns:w16="http://schemas.microsoft.com/office/word/2018/wordml" xmlns:w16sdtdh="http://schemas.microsoft.com/office/word/2020/wordml/sdtdatahash" xmlns:w16se="http://schemas.microsoft.com/office/word/2015/wordml/symex" xmlns:wpg="http://schemas.microsoft.com/office/word/2010/wordprocessingGroup" xmlns:wpi="http://schemas.microsoft.com/office/word/2010/wordprocessingInk" xmlns:wne="http://schemas.microsoft.com/office/word/2006/wordml" xmlns:wps="http://schemas.microsoft.com/office/word/2010/wordprocessingShape" mc:Ignorable="w14 w15 w16se w16cid w16 w16cex w16sdtdh wp14">
+  <w:p>
+    <w:pPr>
+      <w:pStyle w:val="Pieddepage"/>
+    </w:pPr>
+    <w:r>
+      <w:rPr>
+        <w:noProof/>
+        <w:sz w:val="36"/>
+        <w:szCs w:val="36"/>
+        <w:lang w:eastAsia="fr-FR"/>
+      </w:rPr>
+      <mc:AlternateContent>
+        <mc:Choice Requires="wps">
+          <w:drawing>
+            <wp:anchor distT="0" distB="0" distL="114300" distR="114300" simplePos="0" relativeHeight="251663360" behindDoc="0" locked="0" layoutInCell="0" allowOverlap="1" wp14:anchorId="375806EC" wp14:editId="2E1CA7C3">
+              <wp:simplePos x="0" y="0"/>
+              <wp:positionH relativeFrom="rightMargin">
+                <wp:posOffset>-236735</wp:posOffset>
+              </wp:positionH>
+              <wp:positionV relativeFrom="margin">
+                <wp:align>bottom</wp:align>
+              </wp:positionV>
+              <wp:extent cx="519430" cy="2183130"/>
+              <wp:effectExtent l="0" t="0" r="0" b="0"/>
+              <wp:wrapNone/>
+              <wp:docPr id="3" name="Rectangle 3"/>
+              <wp:cNvGraphicFramePr>
+                <a:graphicFrameLocks xmlns:a="http://schemas.openxmlformats.org/drawingml/2006/main"/>
+              </wp:cNvGraphicFramePr>
+              <a:graphic xmlns:a="http://schemas.openxmlformats.org/drawingml/2006/main">
+                <a:graphicData uri="http://schemas.microsoft.com/office/word/2010/wordprocessingShape">
+                  <wps:wsp>
+                    <wps:cNvSpPr>
+                      <a:spLocks noChangeArrowheads="1"/>
+                    </wps:cNvSpPr>
+                    <wps:spPr bwMode="auto">
+                      <a:xfrm>
+                        <a:off x="0" y="0"/>
+                        <a:ext cx="519430" cy="2183130"/>
+                      </a:xfrm>
+                      <a:prstGeom prst="rect">
+                        <a:avLst/>
+                      </a:prstGeom>
+                      <a:noFill/>
+                      <a:extLst>
+                        <a:ext uri="{909E8E84-426E-40DD-AFC4-6F175D3DCCD1}">
+                          <a14:hiddenFill xmlns:a14="http://schemas.microsoft.com/office/drawing/2010/main">
+                            <a:solidFill>
+                              <a:srgbClr val="FFFFFF"/>
+                            </a:solidFill>
+                          </a14:hiddenFill>
+                        </a:ext>
+                        <a:ext uri="{91240B29-F687-4F45-9708-019B960494DF}">
+                          <a14:hiddenLine xmlns:a14="http://schemas.microsoft.com/office/drawing/2010/main" w="9525">
+                            <a:solidFill>
+                              <a:srgbClr val="000000"/>
+                            </a:solidFill>
+                            <a:miter lim="800000"/>
+                            <a:headEnd/>
+                            <a:tailEnd/>
+                          </a14:hiddenLine>
+                        </a:ext>
+                      </a:extLst>
+                    </wps:spPr>
+                    <wps:txbx>
+                      <w:txbxContent>
+                        <w:p>
+                          <w:pPr>
+                            <w:pStyle w:val="Pieddepage"/>
+                            <w:rPr>
+                              <w:rFonts w:asciiTheme="majorHAnsi" w:eastAsiaTheme="majorEastAsia" w:hAnsiTheme="majorHAnsi" w:cstheme="majorBidi"/>
+                              <w:sz w:val="44"/>
+                              <w:szCs w:val="44"/>
+                            </w:rPr>
+                          </w:pPr>
+                          <w:r>
+                            <w:rPr>
+                              <w:rFonts w:asciiTheme="majorHAnsi" w:eastAsiaTheme="majorEastAsia" w:hAnsiTheme="majorHAnsi" w:cstheme="majorBidi"/>
+                            </w:rPr>
+                            <w:t>Page</w:t>
+                          </w:r>
+                          <w:r>
+                            <w:rPr>
+                              <w:rFonts w:asciiTheme="minorHAnsi" w:eastAsiaTheme="minorEastAsia" w:hAnsiTheme="minorHAnsi"/>
+                              <w:szCs w:val="21"/>
+                            </w:rPr>
+                            <w:fldChar w:fldCharType="begin"/>
+                          </w:r>
+                          <w:r>
+                            <w:instrText>PAGE    \* MERGEFORMAT</w:instrText>
+                          </w:r>
+                          <w:r>
+                            <w:rPr>
+                              <w:rFonts w:asciiTheme="minorHAnsi" w:eastAsiaTheme="minorEastAsia" w:hAnsiTheme="minorHAnsi"/>
+                              <w:szCs w:val="21"/>
+                            </w:rPr>
+                            <w:fldChar w:fldCharType="separate"/>
+                          </w:r>
+                          <w:r>
+                            <w:rPr>
+                              <w:rFonts w:asciiTheme="majorHAnsi" w:eastAsiaTheme="majorEastAsia" w:hAnsiTheme="majorHAnsi" w:cstheme="majorBidi"/>
+                              <w:noProof/>
+                              <w:sz w:val="44"/>
+                              <w:szCs w:val="44"/>
+                            </w:rPr>
+                            <w:t>2</w:t>
+                          </w:r>
+                          <w:r>
+                            <w:rPr>
+                              <w:rFonts w:asciiTheme="majorHAnsi" w:eastAsiaTheme="majorEastAsia" w:hAnsiTheme="majorHAnsi" w:cstheme="majorBidi"/>
+                              <w:sz w:val="44"/>
+                              <w:szCs w:val="44"/>
+                            </w:rPr>
+                            <w:fldChar w:fldCharType="end"/>
+                          </w:r>
+                        </w:p>
+                      </w:txbxContent>
+                    </wps:txbx>
+                    <wps:bodyPr rot="0" vert="vert270" wrap="square" lIns="91440" tIns="45720" rIns="91440" bIns="45720" anchor="ctr" anchorCtr="0" upright="1">
+                      <a:spAutoFit/>
+                    </wps:bodyPr>
+                  </wps:wsp>
+                </a:graphicData>
+              </a:graphic>
+              <wp14:sizeRelH relativeFrom="page">
+                <wp14:pctWidth>0</wp14:pctWidth>
+              </wp14:sizeRelH>
+              <wp14:sizeRelV relativeFrom="page">
+                <wp14:pctHeight>0</wp14:pctHeight>
+              </wp14:sizeRelV>
+            </wp:anchor>
+          </w:drawing>
+        </mc:Choice>
+        <mc:Fallback>
+          <w:pict>
+            <v:rect w14:anchorId="375806EC" id="Rectangle 3" o:spid="_x0000_s1032" style="position:absolute;margin-left:-18.65pt;margin-top:0;width:40.9pt;height:171.9pt;z-index:251663360;visibility:visible;mso-wrap-style:square;mso-width-percent:0;mso-height-percent:0;mso-wrap-distance-left:9pt;mso-wrap-distance-top:0;mso-wrap-distance-right:9pt;mso-wrap-distance-bottom:0;mso-position-horizontal:absolute;mso-position-horizontal-relative:right-margin-area;mso-position-vertical:bottom;mso-position-vertical-relative:margin;mso-width-percent:0;mso-height-percent:0;mso-width-relative:page;mso-height-relative:page;v-text-anchor:middle" o:gfxdata="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" o:allowincell="f" filled="f" stroked="f">
+              <v:textbox style="layout-flow:vertical;mso-layout-flow-alt:bottom-to-top;mso-fit-shape-to-text:t">
+                <w:txbxContent>
+                  <w:p>
+                    <w:pPr>
+                      <w:pStyle w:val="Pieddepage"/>
+                      <w:rPr>
+                        <w:rFonts w:asciiTheme="majorHAnsi" w:eastAsiaTheme="majorEastAsia" w:hAnsiTheme="majorHAnsi" w:cstheme="majorBidi"/>
+                        <w:sz w:val="44"/>
+                        <w:szCs w:val="44"/>
+                      </w:rPr>
+                    </w:pPr>
+                    <w:r>
+                      <w:rPr>
+                        <w:rFonts w:asciiTheme="majorHAnsi" w:eastAsiaTheme="majorEastAsia" w:hAnsiTheme="majorHAnsi" w:cstheme="majorBidi"/>
+                      </w:rPr>
+                      <w:t>Page</w:t>
+                    </w:r>
+                    <w:r>
+                      <w:rPr>
+                        <w:rFonts w:asciiTheme="minorHAnsi" w:eastAsiaTheme="minorEastAsia" w:hAnsiTheme="minorHAnsi"/>
+                        <w:szCs w:val="21"/>
+                      </w:rPr>
+                      <w:fldChar w:fldCharType="begin"/>
+                    </w:r>
+                    <w:r>
+                      <w:instrText>PAGE    \* MERGEFORMAT</w:instrText>
+                    </w:r>
+                    <w:r>
+                      <w:rPr>
+                        <w:rFonts w:asciiTheme="minorHAnsi" w:eastAsiaTheme="minorEastAsia" w:hAnsiTheme="minorHAnsi"/>
+                        <w:szCs w:val="21"/>
+                      </w:rPr>
+                      <w:fldChar w:fldCharType="separate"/>
+                    </w:r>
+                    <w:r>
+                      <w:rPr>
+                        <w:rFonts w:asciiTheme="majorHAnsi" w:eastAsiaTheme="majorEastAsia" w:hAnsiTheme="majorHAnsi" w:cstheme="majorBidi"/>
+                        <w:noProof/>
+                        <w:sz w:val="44"/>
+                        <w:szCs w:val="44"/>
+                      </w:rPr>
+                      <w:t>2</w:t>
+                    </w:r>
+                    <w:r>
+                      <w:rPr>
+                        <w:rFonts w:asciiTheme="majorHAnsi" w:eastAsiaTheme="majorEastAsia" w:hAnsiTheme="majorHAnsi" w:cstheme="majorBidi"/>
+                        <w:sz w:val="44"/>
+                        <w:szCs w:val="44"/>
+                      </w:rPr>
+                      <w:fldChar w:fldCharType="end"/>
+                    </w:r>
+                  </w:p>
+                </w:txbxContent>
+              </v:textbox>
+              <w10:wrap anchorx="margin" anchory="margin"/>
+            </v:rect>
+          </w:pict>
+        </mc:Fallback>
+      </mc:AlternateContent>
+    </w:r>
+  </w:p>
+</w:ftr>
+</file>
+
+<file path=word/footer2.xml><?xml version="1.0" encoding="utf-8"?>
+<w:ftr xmlns:wpc="http://schemas.microsoft.com/office/word/2010/wordprocessingCanvas" xmlns:cx="http://schemas.microsoft.com/office/drawing/2014/chartex" xmlns:cx1="http://schemas.microsoft.com/office/drawing/2015/9/8/chartex" xmlns:cx2="http://schemas.microsoft.com/office/drawing/2015/10/21/chartex" xmlns:cx3="http://schemas.microsoft.com/office/drawing/2016/5/9/chartex" xmlns:cx4="http://schemas.microsoft.com/office/drawing/2016/5/10/chartex" xmlns:cx5="http://schemas.microsoft.com/office/drawing/2016/5/11/chartex" xmlns:cx6="http://schemas.microsoft.com/office/drawing/2016/5/12/chartex" xmlns:cx7="http://schemas.microsoft.com/office/drawing/2016/5/13/chartex" xmlns:cx8="http://schemas.microsoft.com/office/drawing/2016/5/14/chartex" xmlns:mc="http://schemas.openxmlformats.org/markup-compatibility/2006" xmlns:aink="http://schemas.microsoft.com/office/drawing/2016/ink" xmlns:am3d="http://schemas.microsoft.com/office/drawing/2017/model3d" xmlns:o="urn:schemas-microsoft-com:office:office" xmlns:r="http://schemas.openxmlformats.org/officeDocument/2006/relationships" xmlns:m="http://schemas.openxmlformats.org/officeDocument/2006/math" xmlns:v="urn:schemas-microsoft-com:vml" xmlns:wp14="http://schemas.microsoft.com/office/word/2010/wordprocessingDrawing" xmlns:wp="http://schemas.openxmlformats.org/drawingml/2006/wordprocessingDrawing" xmlns:w10="urn:schemas-microsoft-com:office:word" xmlns:w="http://schemas.openxmlformats.org/wordprocessingml/2006/main" xmlns:w14="http://schemas.microsoft.com/office/word/2010/wordml" xmlns:w15="http://schemas.microsoft.com/office/word/2012/wordml" xmlns:w16cex="http://schemas.microsoft.com/office/word/2018/wordml/cex" xmlns:w16cid="http://schemas.microsoft.com/office/word/2016/wordml/cid" xmlns:w16="http://schemas.microsoft.com/office/word/2018/wordml" xmlns:w16sdtdh="http://schemas.microsoft.com/office/word/2020/wordml/sdtdatahash" xmlns:w16se="http://schemas.microsoft.com/office/word/2015/wordml/symex" xmlns:wpg="http://schemas.microsoft.com/office/word/2010/wordprocessingGroup" xmlns:wpi="http://schemas.microsoft.com/office/word/2010/wordprocessingInk" xmlns:wne="http://schemas.microsoft.com/office/word/2006/wordml" xmlns:wps="http://schemas.microsoft.com/office/word/2010/wordprocessingShape" mc:Ignorable="w14 w15 w16se w16cid w16 w16cex w16sdtdh wp14">
+  <w:p>
+    <w:pPr>
+      <w:pStyle w:val="Pieddepage"/>
+    </w:pPr>
+    <w:r>
+      <w:rPr>
+        <w:noProof/>
+        <w:sz w:val="36"/>
+        <w:szCs w:val="36"/>
+        <w:lang w:eastAsia="fr-FR"/>
+      </w:rPr>
+      <mc:AlternateContent>
+        <mc:Choice Requires="wps">
+          <w:drawing>
+            <wp:anchor distT="0" distB="0" distL="114300" distR="114300" simplePos="0" relativeHeight="251661312" behindDoc="0" locked="0" layoutInCell="0" allowOverlap="1" wp14:anchorId="307C62DB" wp14:editId="01BEF92F">
+              <wp:simplePos x="0" y="0"/>
+              <wp:positionH relativeFrom="rightMargin">
+                <wp:posOffset>-196874</wp:posOffset>
+              </wp:positionH>
+              <wp:positionV relativeFrom="margin">
+                <wp:align>bottom</wp:align>
+              </wp:positionV>
+              <wp:extent cx="519430" cy="2183130"/>
+              <wp:effectExtent l="0" t="0" r="0" b="0"/>
+              <wp:wrapNone/>
+              <wp:docPr id="53" name="Rectangle 3"/>
+              <wp:cNvGraphicFramePr>
+                <a:graphicFrameLocks xmlns:a="http://schemas.openxmlformats.org/drawingml/2006/main"/>
+              </wp:cNvGraphicFramePr>
+              <a:graphic xmlns:a="http://schemas.openxmlformats.org/drawingml/2006/main">
+                <a:graphicData uri="http://schemas.microsoft.com/office/word/2010/wordprocessingShape">
+                  <wps:wsp>
+                    <wps:cNvSpPr>
+                      <a:spLocks noChangeArrowheads="1"/>
+                    </wps:cNvSpPr>
+                    <wps:spPr bwMode="auto">
+                      <a:xfrm>
+                        <a:off x="0" y="0"/>
+                        <a:ext cx="519430" cy="2183130"/>
+                      </a:xfrm>
+                      <a:prstGeom prst="rect">
+                        <a:avLst/>
+                      </a:prstGeom>
+                      <a:noFill/>
+                      <a:extLst>
+                        <a:ext uri="{909E8E84-426E-40DD-AFC4-6F175D3DCCD1}">
+                          <a14:hiddenFill xmlns:a14="http://schemas.microsoft.com/office/drawing/2010/main">
+                            <a:solidFill>
+                              <a:srgbClr val="FFFFFF"/>
+                            </a:solidFill>
+                          </a14:hiddenFill>
+                        </a:ext>
+                        <a:ext uri="{91240B29-F687-4F45-9708-019B960494DF}">
+                          <a14:hiddenLine xmlns:a14="http://schemas.microsoft.com/office/drawing/2010/main" w="9525">
+                            <a:solidFill>
+                              <a:srgbClr val="000000"/>
+                            </a:solidFill>
+                            <a:miter lim="800000"/>
+                            <a:headEnd/>
+                            <a:tailEnd/>
+                          </a14:hiddenLine>
+                        </a:ext>
+                      </a:extLst>
+                    </wps:spPr>
+                    <wps:txbx>
+                      <w:txbxContent>
+                        <w:p>
+                          <w:pPr>
+                            <w:pStyle w:val="Pieddepage"/>
+                            <w:rPr>
+                              <w:rFonts w:asciiTheme="majorHAnsi" w:eastAsiaTheme="majorEastAsia" w:hAnsiTheme="majorHAnsi" w:cstheme="majorBidi"/>
+                              <w:sz w:val="44"/>
+                              <w:szCs w:val="44"/>
+                            </w:rPr>
+                          </w:pPr>
+                          <w:r>
+                            <w:rPr>
+                              <w:rFonts w:asciiTheme="majorHAnsi" w:eastAsiaTheme="majorEastAsia" w:hAnsiTheme="majorHAnsi" w:cstheme="majorBidi"/>
+                            </w:rPr>
+                            <w:t>Page</w:t>
+                          </w:r>
+                          <w:r>
+                            <w:rPr>
+                              <w:rFonts w:asciiTheme="minorHAnsi" w:eastAsiaTheme="minorEastAsia" w:hAnsiTheme="minorHAnsi"/>
+                              <w:szCs w:val="21"/>
+                            </w:rPr>
+                            <w:fldChar w:fldCharType="begin"/>
+                          </w:r>
+                          <w:r>
+                            <w:instrText>PAGE    \* MERGEFORMAT</w:instrText>
+                          </w:r>
+                          <w:r>
+                            <w:rPr>
+                              <w:rFonts w:asciiTheme="minorHAnsi" w:eastAsiaTheme="minorEastAsia" w:hAnsiTheme="minorHAnsi"/>
+                              <w:szCs w:val="21"/>
+                            </w:rPr>
+                            <w:fldChar w:fldCharType="separate"/>
+                          </w:r>
+                          <w:r>
+                            <w:rPr>
+                              <w:rFonts w:asciiTheme="majorHAnsi" w:eastAsiaTheme="majorEastAsia" w:hAnsiTheme="majorHAnsi" w:cstheme="majorBidi"/>
+                              <w:noProof/>
+                              <w:sz w:val="44"/>
+                              <w:szCs w:val="44"/>
+                            </w:rPr>
+                            <w:t>2</w:t>
+                          </w:r>
+                          <w:r>
+                            <w:rPr>
+                              <w:rFonts w:asciiTheme="majorHAnsi" w:eastAsiaTheme="majorEastAsia" w:hAnsiTheme="majorHAnsi" w:cstheme="majorBidi"/>
+                              <w:sz w:val="44"/>
+                              <w:szCs w:val="44"/>
+                            </w:rPr>
+                            <w:fldChar w:fldCharType="end"/>
+                          </w:r>
+                        </w:p>
+                      </w:txbxContent>
+                    </wps:txbx>
+                    <wps:bodyPr rot="0" vert="vert270" wrap="square" lIns="91440" tIns="45720" rIns="91440" bIns="45720" anchor="ctr" anchorCtr="0" upright="1">
+                      <a:spAutoFit/>
+                    </wps:bodyPr>
+                  </wps:wsp>
+                </a:graphicData>
+              </a:graphic>
+              <wp14:sizeRelH relativeFrom="page">
+                <wp14:pctWidth>0</wp14:pctWidth>
+              </wp14:sizeRelH>
+              <wp14:sizeRelV relativeFrom="page">
+                <wp14:pctHeight>0</wp14:pctHeight>
+              </wp14:sizeRelV>
+            </wp:anchor>
+          </w:drawing>
+        </mc:Choice>
+        <mc:Fallback>
+          <w:pict>
+            <v:rect w14:anchorId="307C62DB" id="_x0000_s1033" style="position:absolute;margin-left:-15.5pt;margin-top:0;width:40.9pt;height:171.9pt;z-index:251661312;visibility:visible;mso-wrap-style:square;mso-width-percent:0;mso-height-percent:0;mso-wrap-distance-left:9pt;mso-wrap-distance-top:0;mso-wrap-distance-right:9pt;mso-wrap-distance-bottom:0;mso-position-horizontal:absolute;mso-position-horizontal-relative:right-margin-area;mso-position-vertical:bottom;mso-position-vertical-relative:margin;mso-width-percent:0;mso-height-percent:0;mso-width-relative:page;mso-height-relative:page;v-text-anchor:middle" o:gfxdata="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" o:allowincell="f" filled="f" stroked="f">
+              <v:textbox style="layout-flow:vertical;mso-layout-flow-alt:bottom-to-top;mso-fit-shape-to-text:t">
+                <w:txbxContent>
+                  <w:p>
+                    <w:pPr>
+                      <w:pStyle w:val="Pieddepage"/>
+                      <w:rPr>
+                        <w:rFonts w:asciiTheme="majorHAnsi" w:eastAsiaTheme="majorEastAsia" w:hAnsiTheme="majorHAnsi" w:cstheme="majorBidi"/>
+                        <w:sz w:val="44"/>
+                        <w:szCs w:val="44"/>
+                      </w:rPr>
+                    </w:pPr>
+                    <w:r>
+                      <w:rPr>
+                        <w:rFonts w:asciiTheme="majorHAnsi" w:eastAsiaTheme="majorEastAsia" w:hAnsiTheme="majorHAnsi" w:cstheme="majorBidi"/>
+                      </w:rPr>
+                      <w:t>Page</w:t>
+                    </w:r>
+                    <w:r>
+                      <w:rPr>
+                        <w:rFonts w:asciiTheme="minorHAnsi" w:eastAsiaTheme="minorEastAsia" w:hAnsiTheme="minorHAnsi"/>
+                        <w:szCs w:val="21"/>
+                      </w:rPr>
+                      <w:fldChar w:fldCharType="begin"/>
+                    </w:r>
+                    <w:r>
+                      <w:instrText>PAGE    \* MERGEFORMAT</w:instrText>
+                    </w:r>
+                    <w:r>
+                      <w:rPr>
+                        <w:rFonts w:asciiTheme="minorHAnsi" w:eastAsiaTheme="minorEastAsia" w:hAnsiTheme="minorHAnsi"/>
+                        <w:szCs w:val="21"/>
+                      </w:rPr>
+                      <w:fldChar w:fldCharType="separate"/>
+                    </w:r>
+                    <w:r>
+                      <w:rPr>
+                        <w:rFonts w:asciiTheme="majorHAnsi" w:eastAsiaTheme="majorEastAsia" w:hAnsiTheme="majorHAnsi" w:cstheme="majorBidi"/>
+                        <w:noProof/>
+                        <w:sz w:val="44"/>
+                        <w:szCs w:val="44"/>
+                      </w:rPr>
+                      <w:t>2</w:t>
+                    </w:r>
+                    <w:r>
+                      <w:rPr>
+                        <w:rFonts w:asciiTheme="majorHAnsi" w:eastAsiaTheme="majorEastAsia" w:hAnsiTheme="majorHAnsi" w:cstheme="majorBidi"/>
+                        <w:sz w:val="44"/>
+                        <w:szCs w:val="44"/>
+                      </w:rPr>
+                      <w:fldChar w:fldCharType="end"/>
+                    </w:r>
+                  </w:p>
+                </w:txbxContent>
+              </v:textbox>
+              <w10:wrap anchorx="margin" anchory="margin"/>
+            </v:rect>
+          </w:pict>
+        </mc:Fallback>
+      </mc:AlternateContent>
+    </w:r>
+  </w:p>
+</w:ftr>
 </file>
 
 <file path=word/footnotes.xml><?xml version="1.0" encoding="utf-8"?>
@@ -2600,201 +3019,111 @@
             <w:szCs w:val="36"/>
           </w:rPr>
         </w:pPr>
-        <w:r>
-          <w:rPr>
-            <w:noProof/>
-            <w:sz w:val="36"/>
-            <w:szCs w:val="36"/>
-            <w:lang w:eastAsia="fr-FR"/>
-          </w:rPr>
-          <mc:AlternateContent>
-            <mc:Choice Requires="wps">
-              <w:drawing>
-                <wp:anchor distT="0" distB="0" distL="114300" distR="114300" simplePos="0" relativeHeight="251661312" behindDoc="0" locked="0" layoutInCell="0" allowOverlap="1" wp14:anchorId="307C62DB" wp14:editId="2EE92A93">
-                  <wp:simplePos x="0" y="0"/>
-                  <wp:positionH relativeFrom="rightMargin">
-                    <wp:align>center</wp:align>
-                  </wp:positionH>
-                  <wp:positionV relativeFrom="margin">
-                    <wp:align>bottom</wp:align>
-                  </wp:positionV>
-                  <wp:extent cx="519430" cy="2183130"/>
-                  <wp:effectExtent l="0" t="0" r="0" b="0"/>
-                  <wp:wrapNone/>
-                  <wp:docPr id="53" name="Rectangle 3"/>
-                  <wp:cNvGraphicFramePr>
-                    <a:graphicFrameLocks xmlns:a="http://schemas.openxmlformats.org/drawingml/2006/main"/>
-                  </wp:cNvGraphicFramePr>
-                  <a:graphic xmlns:a="http://schemas.openxmlformats.org/drawingml/2006/main">
-                    <a:graphicData uri="http://schemas.microsoft.com/office/word/2010/wordprocessingShape">
-                      <wps:wsp>
-                        <wps:cNvSpPr>
-                          <a:spLocks noChangeArrowheads="1"/>
-                        </wps:cNvSpPr>
-                        <wps:spPr bwMode="auto">
-                          <a:xfrm>
-                            <a:off x="0" y="0"/>
-                            <a:ext cx="519430" cy="2183130"/>
-                          </a:xfrm>
-                          <a:prstGeom prst="rect">
-                            <a:avLst/>
-                          </a:prstGeom>
-                          <a:noFill/>
-                          <a:extLst>
-                            <a:ext uri="{909E8E84-426E-40DD-AFC4-6F175D3DCCD1}">
-                              <a14:hiddenFill xmlns:a14="http://schemas.microsoft.com/office/drawing/2010/main">
-                                <a:solidFill>
-                                  <a:srgbClr val="FFFFFF"/>
-                                </a:solidFill>
-                              </a14:hiddenFill>
-                            </a:ext>
-                            <a:ext uri="{91240B29-F687-4F45-9708-019B960494DF}">
-                              <a14:hiddenLine xmlns:a14="http://schemas.microsoft.com/office/drawing/2010/main" w="9525">
-                                <a:solidFill>
-                                  <a:srgbClr val="000000"/>
-                                </a:solidFill>
-                                <a:miter lim="800000"/>
-                                <a:headEnd/>
-                                <a:tailEnd/>
-                              </a14:hiddenLine>
-                            </a:ext>
-                          </a:extLst>
-                        </wps:spPr>
-                        <wps:txbx>
-                          <w:txbxContent>
-                            <w:p>
-                              <w:pPr>
-                                <w:pStyle w:val="Pieddepage"/>
-                                <w:rPr>
-                                  <w:rFonts w:asciiTheme="majorHAnsi" w:eastAsiaTheme="majorEastAsia" w:hAnsiTheme="majorHAnsi" w:cstheme="majorBidi"/>
-                                  <w:sz w:val="44"/>
-                                  <w:szCs w:val="44"/>
-                                </w:rPr>
-                              </w:pPr>
-                              <w:r>
-                                <w:rPr>
-                                  <w:rFonts w:asciiTheme="majorHAnsi" w:eastAsiaTheme="majorEastAsia" w:hAnsiTheme="majorHAnsi" w:cstheme="majorBidi"/>
-                                </w:rPr>
-                                <w:t>Page</w:t>
-                              </w:r>
-                              <w:r>
-                                <w:rPr>
-                                  <w:rFonts w:asciiTheme="minorHAnsi" w:eastAsiaTheme="minorEastAsia" w:hAnsiTheme="minorHAnsi"/>
-                                  <w:szCs w:val="21"/>
-                                </w:rPr>
-                                <w:fldChar w:fldCharType="begin"/>
-                              </w:r>
-                              <w:r>
-                                <w:instrText>PAGE    \* MERGEFORMAT</w:instrText>
-                              </w:r>
-                              <w:r>
-                                <w:rPr>
-                                  <w:rFonts w:asciiTheme="minorHAnsi" w:eastAsiaTheme="minorEastAsia" w:hAnsiTheme="minorHAnsi"/>
-                                  <w:szCs w:val="21"/>
-                                </w:rPr>
-                                <w:fldChar w:fldCharType="separate"/>
-                              </w:r>
-                              <w:r>
-                                <w:rPr>
-                                  <w:rFonts w:asciiTheme="majorHAnsi" w:eastAsiaTheme="majorEastAsia" w:hAnsiTheme="majorHAnsi" w:cstheme="majorBidi"/>
-                                  <w:noProof/>
-                                  <w:sz w:val="44"/>
-                                  <w:szCs w:val="44"/>
-                                </w:rPr>
-                                <w:t>2</w:t>
-                              </w:r>
-                              <w:r>
-                                <w:rPr>
-                                  <w:rFonts w:asciiTheme="majorHAnsi" w:eastAsiaTheme="majorEastAsia" w:hAnsiTheme="majorHAnsi" w:cstheme="majorBidi"/>
-                                  <w:sz w:val="44"/>
-                                  <w:szCs w:val="44"/>
-                                </w:rPr>
-                                <w:fldChar w:fldCharType="end"/>
-                              </w:r>
-                            </w:p>
-                          </w:txbxContent>
-                        </wps:txbx>
-                        <wps:bodyPr rot="0" vert="vert270" wrap="square" lIns="91440" tIns="45720" rIns="91440" bIns="45720" anchor="ctr" anchorCtr="0" upright="1">
-                          <a:spAutoFit/>
-                        </wps:bodyPr>
-                      </wps:wsp>
-                    </a:graphicData>
-                  </a:graphic>
-                  <wp14:sizeRelH relativeFrom="page">
-                    <wp14:pctWidth>0</wp14:pctWidth>
-                  </wp14:sizeRelH>
-                  <wp14:sizeRelV relativeFrom="page">
-                    <wp14:pctHeight>0</wp14:pctHeight>
-                  </wp14:sizeRelV>
-                </wp:anchor>
-              </w:drawing>
-            </mc:Choice>
-            <mc:Fallback>
-              <w:pict>
-                <v:rect w14:anchorId="307C62DB" id="Rectangle 3" o:spid="_x0000_s1032" style="position:absolute;margin-left:0;margin-top:0;width:40.9pt;height:171.9pt;z-index:251661312;visibility:visible;mso-wrap-style:square;mso-width-percent:0;mso-height-percent:0;mso-wrap-distance-left:9pt;mso-wrap-distance-top:0;mso-wrap-distance-right:9pt;mso-wrap-distance-bottom:0;mso-position-horizontal:center;mso-position-horizontal-relative:right-margin-area;mso-position-vertical:bottom;mso-position-vertical-relative:margin;mso-width-percent:0;mso-height-percent:0;mso-width-relative:page;mso-height-relative:page;v-text-anchor:middle" o:gfxdata="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" o:allowincell="f" filled="f" stroked="f">
-                  <v:textbox style="layout-flow:vertical;mso-layout-flow-alt:bottom-to-top;mso-fit-shape-to-text:t">
-                    <w:txbxContent>
-                      <w:p>
-                        <w:pPr>
-                          <w:pStyle w:val="Pieddepage"/>
-                          <w:rPr>
-                            <w:rFonts w:asciiTheme="majorHAnsi" w:eastAsiaTheme="majorEastAsia" w:hAnsiTheme="majorHAnsi" w:cstheme="majorBidi"/>
-                            <w:sz w:val="44"/>
-                            <w:szCs w:val="44"/>
-                          </w:rPr>
-                        </w:pPr>
-                        <w:r>
-                          <w:rPr>
-                            <w:rFonts w:asciiTheme="majorHAnsi" w:eastAsiaTheme="majorEastAsia" w:hAnsiTheme="majorHAnsi" w:cstheme="majorBidi"/>
-                          </w:rPr>
-                          <w:t>Page</w:t>
-                        </w:r>
-                        <w:r>
-                          <w:rPr>
-                            <w:rFonts w:asciiTheme="minorHAnsi" w:eastAsiaTheme="minorEastAsia" w:hAnsiTheme="minorHAnsi"/>
-                            <w:szCs w:val="21"/>
-                          </w:rPr>
-                          <w:fldChar w:fldCharType="begin"/>
-                        </w:r>
-                        <w:r>
-                          <w:instrText>PAGE    \* MERGEFORMAT</w:instrText>
-                        </w:r>
-                        <w:r>
-                          <w:rPr>
-                            <w:rFonts w:asciiTheme="minorHAnsi" w:eastAsiaTheme="minorEastAsia" w:hAnsiTheme="minorHAnsi"/>
-                            <w:szCs w:val="21"/>
-                          </w:rPr>
-                          <w:fldChar w:fldCharType="separate"/>
-                        </w:r>
-                        <w:r>
-                          <w:rPr>
-                            <w:rFonts w:asciiTheme="majorHAnsi" w:eastAsiaTheme="majorEastAsia" w:hAnsiTheme="majorHAnsi" w:cstheme="majorBidi"/>
-                            <w:noProof/>
-                            <w:sz w:val="44"/>
-                            <w:szCs w:val="44"/>
-                          </w:rPr>
-                          <w:t>2</w:t>
-                        </w:r>
-                        <w:r>
-                          <w:rPr>
-                            <w:rFonts w:asciiTheme="majorHAnsi" w:eastAsiaTheme="majorEastAsia" w:hAnsiTheme="majorHAnsi" w:cstheme="majorBidi"/>
-                            <w:sz w:val="44"/>
-                            <w:szCs w:val="44"/>
-                          </w:rPr>
-                          <w:fldChar w:fldCharType="end"/>
-                        </w:r>
-                      </w:p>
-                    </w:txbxContent>
-                  </v:textbox>
-                  <w10:wrap anchorx="margin" anchory="margin"/>
-                </v:rect>
-              </w:pict>
-            </mc:Fallback>
-          </mc:AlternateContent>
-        </w:r>
       </w:p>
     </w:sdtContent>
   </w:sdt>
+  <w:tbl>
+    <w:tblPr>
+      <w:tblW w:w="0" w:type="auto"/>
+      <w:jc w:val="center"/>
+      <w:tblBorders>
+        <w:top w:val="threeDEmboss" w:sz="24" w:space="0" w:color="auto"/>
+        <w:left w:val="threeDEmboss" w:sz="24" w:space="0" w:color="auto"/>
+        <w:bottom w:val="threeDEmboss" w:sz="24" w:space="0" w:color="auto"/>
+        <w:right w:val="threeDEmboss" w:sz="24" w:space="0" w:color="auto"/>
+      </w:tblBorders>
+      <w:tblLook w:val="04A0" w:firstRow="1" w:lastRow="0" w:firstColumn="1" w:lastColumn="0" w:noHBand="0" w:noVBand="1"/>
+    </w:tblPr>
+    <w:tblGrid>
+      <w:gridCol w:w="1098"/>
+      <w:gridCol w:w="4229"/>
+    </w:tblGrid>
+    <w:tr>
+      <w:trPr>
+        <w:trHeight w:hRule="exact" w:val="642"/>
+        <w:jc w:val="center"/>
+      </w:trPr>
+      <w:tc>
+        <w:tcPr>
+          <w:tcW w:w="1098" w:type="dxa"/>
+          <w:shd w:val="clear" w:color="auto" w:fill="A6A6A6" w:themeFill="background1" w:themeFillShade="A6"/>
+          <w:vAlign w:val="center"/>
+        </w:tcPr>
+        <w:p>
+          <w:pPr>
+            <w:pStyle w:val="Pieddepage"/>
+            <w:jc w:val="center"/>
+            <w:rPr>
+              <w:color w:val="FFFFFF" w:themeColor="background1"/>
+              <w:sz w:val="36"/>
+              <w:szCs w:val="36"/>
+            </w:rPr>
+          </w:pPr>
+          <w:r>
+            <w:rPr>
+              <w:sz w:val="36"/>
+              <w:szCs w:val="36"/>
+            </w:rPr>
+            <w:t>E2</w:t>
+          </w:r>
+        </w:p>
+      </w:tc>
+      <w:tc>
+        <w:tcPr>
+          <w:tcW w:w="4229" w:type="dxa"/>
+          <w:vAlign w:val="center"/>
+        </w:tcPr>
+        <w:p>
+          <w:pPr>
+            <w:pStyle w:val="Pieddepage"/>
+            <w:rPr>
+              <w:rFonts w:asciiTheme="majorHAnsi" w:eastAsiaTheme="majorEastAsia" w:hAnsiTheme="majorHAnsi" w:cstheme="majorBidi"/>
+              <w:sz w:val="36"/>
+              <w:szCs w:val="36"/>
+            </w:rPr>
+          </w:pPr>
+          <w:r>
+            <w:rPr>
+              <w:rFonts w:eastAsiaTheme="majorEastAsia" w:cstheme="majorBidi"/>
+              <w:sz w:val="36"/>
+              <w:szCs w:val="36"/>
+            </w:rPr>
+            <w:t xml:space="preserve">- </w:t>
+          </w:r>
+          <w:sdt>
+            <w:sdtPr>
+              <w:rPr>
+                <w:sz w:val="36"/>
+                <w:szCs w:val="36"/>
+              </w:rPr>
+              <w:alias w:val="Titre"/>
+              <w:id w:val="965781896"/>
+              <w:dataBinding w:prefixMappings="xmlns:ns0='http://schemas.openxmlformats.org/package/2006/metadata/core-properties' xmlns:ns1='http://purl.org/dc/elements/1.1/'" w:xpath="/ns0:coreProperties[1]/ns1:title[1]" w:storeItemID="{6C3C8BC8-F283-45AE-878A-BAB7291924A1}"/>
+              <w:text/>
+            </w:sdtPr>
+            <w:sdtContent>
+              <w:r>
+                <w:rPr>
+                  <w:sz w:val="36"/>
+                  <w:szCs w:val="36"/>
+                </w:rPr>
+                <w:t>Angles d'un triangle</w:t>
+              </w:r>
+            </w:sdtContent>
+          </w:sdt>
+        </w:p>
+      </w:tc>
+    </w:tr>
+  </w:tbl>
+  <w:p>
+    <w:pPr>
+      <w:pStyle w:val="En-tte"/>
+      <w:rPr>
+        <w:sz w:val="36"/>
+        <w:szCs w:val="36"/>
+      </w:rPr>
+    </w:pPr>
+  </w:p>
 </w:hdr>
 </file>
 

</xml_diff>

<commit_message>
Mise a jour fichiers
</commit_message>
<xml_diff>
--- a/Cours/5eme/RogerVailland/Chapitre_E2/Documents/E2 - Angles d'un triangle (A trou).docx
+++ b/Cours/5eme/RogerVailland/Chapitre_E2/Documents/E2 - Angles d'un triangle (A trou).docx
@@ -58,9 +58,6 @@
               <w:jc w:val="center"/>
             </w:pPr>
             <w:r>
-              <w:rPr>
-                <w:noProof/>
-              </w:rPr>
               <w:drawing>
                 <wp:inline distT="0" distB="0" distL="0" distR="0" wp14:anchorId="687A3D97" wp14:editId="3499AC3D">
                   <wp:extent cx="1628775" cy="885825"/>
@@ -119,7 +116,13 @@
               <w:ind w:left="326"/>
             </w:pPr>
             <w:r>
-              <w:t>Tracer la hauteur perpendiculaire à son plus grand côté.</w:t>
+              <w:t xml:space="preserve">Tracer la hauteur perpendiculaire </w:t>
+            </w:r>
+            <w:r>
+              <w:t>à</w:t>
+            </w:r>
+            <w:r>
+              <w:t xml:space="preserve"> son plus grand côté.</w:t>
             </w:r>
           </w:p>
           <w:p>
@@ -128,9 +131,6 @@
               <w:jc w:val="center"/>
             </w:pPr>
             <w:r>
-              <w:rPr>
-                <w:noProof/>
-              </w:rPr>
               <w:drawing>
                 <wp:inline distT="0" distB="0" distL="0" distR="0" wp14:anchorId="5CA9EE0D" wp14:editId="7E1E628D">
                   <wp:extent cx="1571625" cy="828675"/>
@@ -203,9 +203,6 @@
               <w:jc w:val="center"/>
             </w:pPr>
             <w:r>
-              <w:rPr>
-                <w:noProof/>
-              </w:rPr>
               <w:drawing>
                 <wp:inline distT="0" distB="0" distL="0" distR="0" wp14:anchorId="6C765469" wp14:editId="129121A1">
                   <wp:extent cx="1571625" cy="952500"/>
@@ -273,9 +270,6 @@
               <w:jc w:val="center"/>
             </w:pPr>
             <w:r>
-              <w:rPr>
-                <w:noProof/>
-              </w:rPr>
               <w:drawing>
                 <wp:inline distT="0" distB="0" distL="0" distR="0" wp14:anchorId="552EE172" wp14:editId="028BC07D">
                   <wp:extent cx="866775" cy="600075"/>
@@ -348,9 +342,6 @@
               <w:jc w:val="center"/>
             </w:pPr>
             <w:r>
-              <w:rPr>
-                <w:noProof/>
-              </w:rPr>
               <w:drawing>
                 <wp:inline distT="0" distB="0" distL="0" distR="0" wp14:anchorId="0115B392" wp14:editId="38969140">
                   <wp:extent cx="781050" cy="561975"/>
@@ -457,7 +448,10 @@
         <w:t xml:space="preserve">I – </w:t>
       </w:r>
       <w:r>
-        <w:t xml:space="preserve">Angles du triangles </w:t>
+        <w:t>Angles du triangles</w:t>
+      </w:r>
+      <w:r>
+        <w:t xml:space="preserve"> </w:t>
       </w:r>
       <w:r>
         <w:t>:</w:t>
@@ -683,9 +677,6 @@
           </w:tcPr>
           <w:p>
             <w:r>
-              <w:rPr>
-                <w:noProof/>
-              </w:rPr>
               <w:drawing>
                 <wp:inline distT="0" distB="0" distL="0" distR="0" wp14:anchorId="1A6C18A8" wp14:editId="3FFAA5C5">
                   <wp:extent cx="1733550" cy="1076325"/>
@@ -748,7 +739,6 @@
         </w:rPr>
       </w:pPr>
       <w:r>
-        <w:lastRenderedPageBreak/>
         <w:t>II</w:t>
       </w:r>
       <w:r>
@@ -772,7 +762,10 @@
         <w:pStyle w:val="Titre2"/>
       </w:pPr>
       <w:r>
-        <w:t>Triangle isocèle :</w:t>
+        <w:t>Triangle isocèle</w:t>
+      </w:r>
+      <w:r>
+        <w:t> :</w:t>
       </w:r>
     </w:p>
     <w:p>
@@ -924,10 +917,16 @@
       </w:r>
     </w:p>
     <w:p>
+      <w:r>
+        <w:br w:type="page"/>
+      </w:r>
+    </w:p>
+    <w:p>
       <w:pPr>
         <w:pStyle w:val="Sous-titre"/>
       </w:pPr>
       <w:r>
+        <w:lastRenderedPageBreak/>
         <w:t>Exemple :</w:t>
       </w:r>
     </w:p>
@@ -956,9 +955,6 @@
           </w:tcPr>
           <w:p>
             <w:r>
-              <w:rPr>
-                <w:noProof/>
-              </w:rPr>
               <w:drawing>
                 <wp:inline distT="0" distB="0" distL="0" distR="0" wp14:anchorId="2331B122" wp14:editId="35EFAAC2">
                   <wp:extent cx="1133987" cy="1425286"/>
@@ -1454,9 +1450,6 @@
           </w:tcPr>
           <w:p>
             <w:r>
-              <w:rPr>
-                <w:noProof/>
-              </w:rPr>
               <w:drawing>
                 <wp:inline distT="0" distB="0" distL="0" distR="0" wp14:anchorId="321F6D01" wp14:editId="26089D05">
                   <wp:extent cx="1092945" cy="1392382"/>
@@ -1731,10 +1724,6 @@
           </w:tcPr>
           <w:p>
             <w:r>
-              <w:rPr>
-                <w:noProof/>
-              </w:rPr>
-              <w:lastRenderedPageBreak/>
               <w:drawing>
                 <wp:inline distT="0" distB="0" distL="0" distR="0" wp14:anchorId="4BDC758A" wp14:editId="36B0045A">
                   <wp:extent cx="1419530" cy="1413164"/>
@@ -2119,6 +2108,7 @@
         <w:pStyle w:val="Sous-titre"/>
       </w:pPr>
       <w:r>
+        <w:lastRenderedPageBreak/>
         <w:t>Exemple :</w:t>
       </w:r>
     </w:p>
@@ -2147,9 +2137,6 @@
           </w:tcPr>
           <w:p>
             <w:r>
-              <w:rPr>
-                <w:noProof/>
-              </w:rPr>
               <w:drawing>
                 <wp:inline distT="0" distB="0" distL="0" distR="0" wp14:anchorId="2B81A7B0" wp14:editId="4AA9674F">
                   <wp:extent cx="1357746" cy="1351660"/>
@@ -2215,7 +2202,10 @@
         <w:pStyle w:val="Titre2"/>
       </w:pPr>
       <w:r>
-        <w:t>Triangle rectangle :</w:t>
+        <w:t>Triangle rectangle</w:t>
+      </w:r>
+      <w:r>
+        <w:t> :</w:t>
       </w:r>
     </w:p>
     <w:p>
@@ -2459,9 +2449,6 @@
           </w:tcPr>
           <w:p>
             <w:r>
-              <w:rPr>
-                <w:noProof/>
-              </w:rPr>
               <w:drawing>
                 <wp:inline distT="0" distB="0" distL="0" distR="0" wp14:anchorId="1FFDC12D" wp14:editId="2FA6CBDC">
                   <wp:extent cx="1496291" cy="1440357"/>
@@ -2527,9 +2514,7 @@
       </w:pPr>
     </w:p>
     <w:sectPr>
-      <w:footerReference w:type="default" r:id="rId30"/>
-      <w:headerReference w:type="first" r:id="rId31"/>
-      <w:footerReference w:type="first" r:id="rId32"/>
+      <w:headerReference w:type="first" r:id="rId30"/>
       <w:type w:val="continuous"/>
       <w:pgSz w:w="11906" w:h="16838"/>
       <w:pgMar w:top="420" w:right="849" w:bottom="426" w:left="1134" w:header="428" w:footer="123" w:gutter="0"/>
@@ -2564,410 +2549,6 @@
     </w:p>
   </w:endnote>
 </w:endnotes>
-</file>
-
-<file path=word/footer1.xml><?xml version="1.0" encoding="utf-8"?>
-<w:ftr xmlns:wpc="http://schemas.microsoft.com/office/word/2010/wordprocessingCanvas" xmlns:cx="http://schemas.microsoft.com/office/drawing/2014/chartex" xmlns:cx1="http://schemas.microsoft.com/office/drawing/2015/9/8/chartex" xmlns:cx2="http://schemas.microsoft.com/office/drawing/2015/10/21/chartex" xmlns:cx3="http://schemas.microsoft.com/office/drawing/2016/5/9/chartex" xmlns:cx4="http://schemas.microsoft.com/office/drawing/2016/5/10/chartex" xmlns:cx5="http://schemas.microsoft.com/office/drawing/2016/5/11/chartex" xmlns:cx6="http://schemas.microsoft.com/office/drawing/2016/5/12/chartex" xmlns:cx7="http://schemas.microsoft.com/office/drawing/2016/5/13/chartex" xmlns:cx8="http://schemas.microsoft.com/office/drawing/2016/5/14/chartex" xmlns:mc="http://schemas.openxmlformats.org/markup-compatibility/2006" xmlns:aink="http://schemas.microsoft.com/office/drawing/2016/ink" xmlns:am3d="http://schemas.microsoft.com/office/drawing/2017/model3d" xmlns:o="urn:schemas-microsoft-com:office:office" xmlns:r="http://schemas.openxmlformats.org/officeDocument/2006/relationships" xmlns:m="http://schemas.openxmlformats.org/officeDocument/2006/math" xmlns:v="urn:schemas-microsoft-com:vml" xmlns:wp14="http://schemas.microsoft.com/office/word/2010/wordprocessingDrawing" xmlns:wp="http://schemas.openxmlformats.org/drawingml/2006/wordprocessingDrawing" xmlns:w10="urn:schemas-microsoft-com:office:word" xmlns:w="http://schemas.openxmlformats.org/wordprocessingml/2006/main" xmlns:w14="http://schemas.microsoft.com/office/word/2010/wordml" xmlns:w15="http://schemas.microsoft.com/office/word/2012/wordml" xmlns:w16cex="http://schemas.microsoft.com/office/word/2018/wordml/cex" xmlns:w16cid="http://schemas.microsoft.com/office/word/2016/wordml/cid" xmlns:w16="http://schemas.microsoft.com/office/word/2018/wordml" xmlns:w16sdtdh="http://schemas.microsoft.com/office/word/2020/wordml/sdtdatahash" xmlns:w16se="http://schemas.microsoft.com/office/word/2015/wordml/symex" xmlns:wpg="http://schemas.microsoft.com/office/word/2010/wordprocessingGroup" xmlns:wpi="http://schemas.microsoft.com/office/word/2010/wordprocessingInk" xmlns:wne="http://schemas.microsoft.com/office/word/2006/wordml" xmlns:wps="http://schemas.microsoft.com/office/word/2010/wordprocessingShape" mc:Ignorable="w14 w15 w16se w16cid w16 w16cex w16sdtdh wp14">
-  <w:p>
-    <w:pPr>
-      <w:pStyle w:val="Pieddepage"/>
-    </w:pPr>
-    <w:r>
-      <w:rPr>
-        <w:noProof/>
-        <w:sz w:val="36"/>
-        <w:szCs w:val="36"/>
-        <w:lang w:eastAsia="fr-FR"/>
-      </w:rPr>
-      <mc:AlternateContent>
-        <mc:Choice Requires="wps">
-          <w:drawing>
-            <wp:anchor distT="0" distB="0" distL="114300" distR="114300" simplePos="0" relativeHeight="251663360" behindDoc="0" locked="0" layoutInCell="0" allowOverlap="1" wp14:anchorId="375806EC" wp14:editId="2E1CA7C3">
-              <wp:simplePos x="0" y="0"/>
-              <wp:positionH relativeFrom="rightMargin">
-                <wp:posOffset>-236735</wp:posOffset>
-              </wp:positionH>
-              <wp:positionV relativeFrom="margin">
-                <wp:align>bottom</wp:align>
-              </wp:positionV>
-              <wp:extent cx="519430" cy="2183130"/>
-              <wp:effectExtent l="0" t="0" r="0" b="0"/>
-              <wp:wrapNone/>
-              <wp:docPr id="3" name="Rectangle 3"/>
-              <wp:cNvGraphicFramePr>
-                <a:graphicFrameLocks xmlns:a="http://schemas.openxmlformats.org/drawingml/2006/main"/>
-              </wp:cNvGraphicFramePr>
-              <a:graphic xmlns:a="http://schemas.openxmlformats.org/drawingml/2006/main">
-                <a:graphicData uri="http://schemas.microsoft.com/office/word/2010/wordprocessingShape">
-                  <wps:wsp>
-                    <wps:cNvSpPr>
-                      <a:spLocks noChangeArrowheads="1"/>
-                    </wps:cNvSpPr>
-                    <wps:spPr bwMode="auto">
-                      <a:xfrm>
-                        <a:off x="0" y="0"/>
-                        <a:ext cx="519430" cy="2183130"/>
-                      </a:xfrm>
-                      <a:prstGeom prst="rect">
-                        <a:avLst/>
-                      </a:prstGeom>
-                      <a:noFill/>
-                      <a:extLst>
-                        <a:ext uri="{909E8E84-426E-40DD-AFC4-6F175D3DCCD1}">
-                          <a14:hiddenFill xmlns:a14="http://schemas.microsoft.com/office/drawing/2010/main">
-                            <a:solidFill>
-                              <a:srgbClr val="FFFFFF"/>
-                            </a:solidFill>
-                          </a14:hiddenFill>
-                        </a:ext>
-                        <a:ext uri="{91240B29-F687-4F45-9708-019B960494DF}">
-                          <a14:hiddenLine xmlns:a14="http://schemas.microsoft.com/office/drawing/2010/main" w="9525">
-                            <a:solidFill>
-                              <a:srgbClr val="000000"/>
-                            </a:solidFill>
-                            <a:miter lim="800000"/>
-                            <a:headEnd/>
-                            <a:tailEnd/>
-                          </a14:hiddenLine>
-                        </a:ext>
-                      </a:extLst>
-                    </wps:spPr>
-                    <wps:txbx>
-                      <w:txbxContent>
-                        <w:p>
-                          <w:pPr>
-                            <w:pStyle w:val="Pieddepage"/>
-                            <w:rPr>
-                              <w:rFonts w:asciiTheme="majorHAnsi" w:eastAsiaTheme="majorEastAsia" w:hAnsiTheme="majorHAnsi" w:cstheme="majorBidi"/>
-                              <w:sz w:val="44"/>
-                              <w:szCs w:val="44"/>
-                            </w:rPr>
-                          </w:pPr>
-                          <w:r>
-                            <w:rPr>
-                              <w:rFonts w:asciiTheme="majorHAnsi" w:eastAsiaTheme="majorEastAsia" w:hAnsiTheme="majorHAnsi" w:cstheme="majorBidi"/>
-                            </w:rPr>
-                            <w:t>Page</w:t>
-                          </w:r>
-                          <w:r>
-                            <w:rPr>
-                              <w:rFonts w:asciiTheme="minorHAnsi" w:eastAsiaTheme="minorEastAsia" w:hAnsiTheme="minorHAnsi"/>
-                              <w:szCs w:val="21"/>
-                            </w:rPr>
-                            <w:fldChar w:fldCharType="begin"/>
-                          </w:r>
-                          <w:r>
-                            <w:instrText>PAGE    \* MERGEFORMAT</w:instrText>
-                          </w:r>
-                          <w:r>
-                            <w:rPr>
-                              <w:rFonts w:asciiTheme="minorHAnsi" w:eastAsiaTheme="minorEastAsia" w:hAnsiTheme="minorHAnsi"/>
-                              <w:szCs w:val="21"/>
-                            </w:rPr>
-                            <w:fldChar w:fldCharType="separate"/>
-                          </w:r>
-                          <w:r>
-                            <w:rPr>
-                              <w:rFonts w:asciiTheme="majorHAnsi" w:eastAsiaTheme="majorEastAsia" w:hAnsiTheme="majorHAnsi" w:cstheme="majorBidi"/>
-                              <w:noProof/>
-                              <w:sz w:val="44"/>
-                              <w:szCs w:val="44"/>
-                            </w:rPr>
-                            <w:t>2</w:t>
-                          </w:r>
-                          <w:r>
-                            <w:rPr>
-                              <w:rFonts w:asciiTheme="majorHAnsi" w:eastAsiaTheme="majorEastAsia" w:hAnsiTheme="majorHAnsi" w:cstheme="majorBidi"/>
-                              <w:sz w:val="44"/>
-                              <w:szCs w:val="44"/>
-                            </w:rPr>
-                            <w:fldChar w:fldCharType="end"/>
-                          </w:r>
-                        </w:p>
-                      </w:txbxContent>
-                    </wps:txbx>
-                    <wps:bodyPr rot="0" vert="vert270" wrap="square" lIns="91440" tIns="45720" rIns="91440" bIns="45720" anchor="ctr" anchorCtr="0" upright="1">
-                      <a:spAutoFit/>
-                    </wps:bodyPr>
-                  </wps:wsp>
-                </a:graphicData>
-              </a:graphic>
-              <wp14:sizeRelH relativeFrom="page">
-                <wp14:pctWidth>0</wp14:pctWidth>
-              </wp14:sizeRelH>
-              <wp14:sizeRelV relativeFrom="page">
-                <wp14:pctHeight>0</wp14:pctHeight>
-              </wp14:sizeRelV>
-            </wp:anchor>
-          </w:drawing>
-        </mc:Choice>
-        <mc:Fallback>
-          <w:pict>
-            <v:rect w14:anchorId="375806EC" id="Rectangle 3" o:spid="_x0000_s1032" style="position:absolute;margin-left:-18.65pt;margin-top:0;width:40.9pt;height:171.9pt;z-index:251663360;visibility:visible;mso-wrap-style:square;mso-width-percent:0;mso-height-percent:0;mso-wrap-distance-left:9pt;mso-wrap-distance-top:0;mso-wrap-distance-right:9pt;mso-wrap-distance-bottom:0;mso-position-horizontal:absolute;mso-position-horizontal-relative:right-margin-area;mso-position-vertical:bottom;mso-position-vertical-relative:margin;mso-width-percent:0;mso-height-percent:0;mso-width-relative:page;mso-height-relative:page;v-text-anchor:middle" o:gfxdata="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" o:allowincell="f" filled="f" stroked="f">
-              <v:textbox style="layout-flow:vertical;mso-layout-flow-alt:bottom-to-top;mso-fit-shape-to-text:t">
-                <w:txbxContent>
-                  <w:p>
-                    <w:pPr>
-                      <w:pStyle w:val="Pieddepage"/>
-                      <w:rPr>
-                        <w:rFonts w:asciiTheme="majorHAnsi" w:eastAsiaTheme="majorEastAsia" w:hAnsiTheme="majorHAnsi" w:cstheme="majorBidi"/>
-                        <w:sz w:val="44"/>
-                        <w:szCs w:val="44"/>
-                      </w:rPr>
-                    </w:pPr>
-                    <w:r>
-                      <w:rPr>
-                        <w:rFonts w:asciiTheme="majorHAnsi" w:eastAsiaTheme="majorEastAsia" w:hAnsiTheme="majorHAnsi" w:cstheme="majorBidi"/>
-                      </w:rPr>
-                      <w:t>Page</w:t>
-                    </w:r>
-                    <w:r>
-                      <w:rPr>
-                        <w:rFonts w:asciiTheme="minorHAnsi" w:eastAsiaTheme="minorEastAsia" w:hAnsiTheme="minorHAnsi"/>
-                        <w:szCs w:val="21"/>
-                      </w:rPr>
-                      <w:fldChar w:fldCharType="begin"/>
-                    </w:r>
-                    <w:r>
-                      <w:instrText>PAGE    \* MERGEFORMAT</w:instrText>
-                    </w:r>
-                    <w:r>
-                      <w:rPr>
-                        <w:rFonts w:asciiTheme="minorHAnsi" w:eastAsiaTheme="minorEastAsia" w:hAnsiTheme="minorHAnsi"/>
-                        <w:szCs w:val="21"/>
-                      </w:rPr>
-                      <w:fldChar w:fldCharType="separate"/>
-                    </w:r>
-                    <w:r>
-                      <w:rPr>
-                        <w:rFonts w:asciiTheme="majorHAnsi" w:eastAsiaTheme="majorEastAsia" w:hAnsiTheme="majorHAnsi" w:cstheme="majorBidi"/>
-                        <w:noProof/>
-                        <w:sz w:val="44"/>
-                        <w:szCs w:val="44"/>
-                      </w:rPr>
-                      <w:t>2</w:t>
-                    </w:r>
-                    <w:r>
-                      <w:rPr>
-                        <w:rFonts w:asciiTheme="majorHAnsi" w:eastAsiaTheme="majorEastAsia" w:hAnsiTheme="majorHAnsi" w:cstheme="majorBidi"/>
-                        <w:sz w:val="44"/>
-                        <w:szCs w:val="44"/>
-                      </w:rPr>
-                      <w:fldChar w:fldCharType="end"/>
-                    </w:r>
-                  </w:p>
-                </w:txbxContent>
-              </v:textbox>
-              <w10:wrap anchorx="margin" anchory="margin"/>
-            </v:rect>
-          </w:pict>
-        </mc:Fallback>
-      </mc:AlternateContent>
-    </w:r>
-  </w:p>
-</w:ftr>
-</file>
-
-<file path=word/footer2.xml><?xml version="1.0" encoding="utf-8"?>
-<w:ftr xmlns:wpc="http://schemas.microsoft.com/office/word/2010/wordprocessingCanvas" xmlns:cx="http://schemas.microsoft.com/office/drawing/2014/chartex" xmlns:cx1="http://schemas.microsoft.com/office/drawing/2015/9/8/chartex" xmlns:cx2="http://schemas.microsoft.com/office/drawing/2015/10/21/chartex" xmlns:cx3="http://schemas.microsoft.com/office/drawing/2016/5/9/chartex" xmlns:cx4="http://schemas.microsoft.com/office/drawing/2016/5/10/chartex" xmlns:cx5="http://schemas.microsoft.com/office/drawing/2016/5/11/chartex" xmlns:cx6="http://schemas.microsoft.com/office/drawing/2016/5/12/chartex" xmlns:cx7="http://schemas.microsoft.com/office/drawing/2016/5/13/chartex" xmlns:cx8="http://schemas.microsoft.com/office/drawing/2016/5/14/chartex" xmlns:mc="http://schemas.openxmlformats.org/markup-compatibility/2006" xmlns:aink="http://schemas.microsoft.com/office/drawing/2016/ink" xmlns:am3d="http://schemas.microsoft.com/office/drawing/2017/model3d" xmlns:o="urn:schemas-microsoft-com:office:office" xmlns:r="http://schemas.openxmlformats.org/officeDocument/2006/relationships" xmlns:m="http://schemas.openxmlformats.org/officeDocument/2006/math" xmlns:v="urn:schemas-microsoft-com:vml" xmlns:wp14="http://schemas.microsoft.com/office/word/2010/wordprocessingDrawing" xmlns:wp="http://schemas.openxmlformats.org/drawingml/2006/wordprocessingDrawing" xmlns:w10="urn:schemas-microsoft-com:office:word" xmlns:w="http://schemas.openxmlformats.org/wordprocessingml/2006/main" xmlns:w14="http://schemas.microsoft.com/office/word/2010/wordml" xmlns:w15="http://schemas.microsoft.com/office/word/2012/wordml" xmlns:w16cex="http://schemas.microsoft.com/office/word/2018/wordml/cex" xmlns:w16cid="http://schemas.microsoft.com/office/word/2016/wordml/cid" xmlns:w16="http://schemas.microsoft.com/office/word/2018/wordml" xmlns:w16sdtdh="http://schemas.microsoft.com/office/word/2020/wordml/sdtdatahash" xmlns:w16se="http://schemas.microsoft.com/office/word/2015/wordml/symex" xmlns:wpg="http://schemas.microsoft.com/office/word/2010/wordprocessingGroup" xmlns:wpi="http://schemas.microsoft.com/office/word/2010/wordprocessingInk" xmlns:wne="http://schemas.microsoft.com/office/word/2006/wordml" xmlns:wps="http://schemas.microsoft.com/office/word/2010/wordprocessingShape" mc:Ignorable="w14 w15 w16se w16cid w16 w16cex w16sdtdh wp14">
-  <w:p>
-    <w:pPr>
-      <w:pStyle w:val="Pieddepage"/>
-    </w:pPr>
-    <w:r>
-      <w:rPr>
-        <w:noProof/>
-        <w:sz w:val="36"/>
-        <w:szCs w:val="36"/>
-        <w:lang w:eastAsia="fr-FR"/>
-      </w:rPr>
-      <mc:AlternateContent>
-        <mc:Choice Requires="wps">
-          <w:drawing>
-            <wp:anchor distT="0" distB="0" distL="114300" distR="114300" simplePos="0" relativeHeight="251661312" behindDoc="0" locked="0" layoutInCell="0" allowOverlap="1" wp14:anchorId="307C62DB" wp14:editId="01BEF92F">
-              <wp:simplePos x="0" y="0"/>
-              <wp:positionH relativeFrom="rightMargin">
-                <wp:posOffset>-196874</wp:posOffset>
-              </wp:positionH>
-              <wp:positionV relativeFrom="margin">
-                <wp:align>bottom</wp:align>
-              </wp:positionV>
-              <wp:extent cx="519430" cy="2183130"/>
-              <wp:effectExtent l="0" t="0" r="0" b="0"/>
-              <wp:wrapNone/>
-              <wp:docPr id="53" name="Rectangle 3"/>
-              <wp:cNvGraphicFramePr>
-                <a:graphicFrameLocks xmlns:a="http://schemas.openxmlformats.org/drawingml/2006/main"/>
-              </wp:cNvGraphicFramePr>
-              <a:graphic xmlns:a="http://schemas.openxmlformats.org/drawingml/2006/main">
-                <a:graphicData uri="http://schemas.microsoft.com/office/word/2010/wordprocessingShape">
-                  <wps:wsp>
-                    <wps:cNvSpPr>
-                      <a:spLocks noChangeArrowheads="1"/>
-                    </wps:cNvSpPr>
-                    <wps:spPr bwMode="auto">
-                      <a:xfrm>
-                        <a:off x="0" y="0"/>
-                        <a:ext cx="519430" cy="2183130"/>
-                      </a:xfrm>
-                      <a:prstGeom prst="rect">
-                        <a:avLst/>
-                      </a:prstGeom>
-                      <a:noFill/>
-                      <a:extLst>
-                        <a:ext uri="{909E8E84-426E-40DD-AFC4-6F175D3DCCD1}">
-                          <a14:hiddenFill xmlns:a14="http://schemas.microsoft.com/office/drawing/2010/main">
-                            <a:solidFill>
-                              <a:srgbClr val="FFFFFF"/>
-                            </a:solidFill>
-                          </a14:hiddenFill>
-                        </a:ext>
-                        <a:ext uri="{91240B29-F687-4F45-9708-019B960494DF}">
-                          <a14:hiddenLine xmlns:a14="http://schemas.microsoft.com/office/drawing/2010/main" w="9525">
-                            <a:solidFill>
-                              <a:srgbClr val="000000"/>
-                            </a:solidFill>
-                            <a:miter lim="800000"/>
-                            <a:headEnd/>
-                            <a:tailEnd/>
-                          </a14:hiddenLine>
-                        </a:ext>
-                      </a:extLst>
-                    </wps:spPr>
-                    <wps:txbx>
-                      <w:txbxContent>
-                        <w:p>
-                          <w:pPr>
-                            <w:pStyle w:val="Pieddepage"/>
-                            <w:rPr>
-                              <w:rFonts w:asciiTheme="majorHAnsi" w:eastAsiaTheme="majorEastAsia" w:hAnsiTheme="majorHAnsi" w:cstheme="majorBidi"/>
-                              <w:sz w:val="44"/>
-                              <w:szCs w:val="44"/>
-                            </w:rPr>
-                          </w:pPr>
-                          <w:r>
-                            <w:rPr>
-                              <w:rFonts w:asciiTheme="majorHAnsi" w:eastAsiaTheme="majorEastAsia" w:hAnsiTheme="majorHAnsi" w:cstheme="majorBidi"/>
-                            </w:rPr>
-                            <w:t>Page</w:t>
-                          </w:r>
-                          <w:r>
-                            <w:rPr>
-                              <w:rFonts w:asciiTheme="minorHAnsi" w:eastAsiaTheme="minorEastAsia" w:hAnsiTheme="minorHAnsi"/>
-                              <w:szCs w:val="21"/>
-                            </w:rPr>
-                            <w:fldChar w:fldCharType="begin"/>
-                          </w:r>
-                          <w:r>
-                            <w:instrText>PAGE    \* MERGEFORMAT</w:instrText>
-                          </w:r>
-                          <w:r>
-                            <w:rPr>
-                              <w:rFonts w:asciiTheme="minorHAnsi" w:eastAsiaTheme="minorEastAsia" w:hAnsiTheme="minorHAnsi"/>
-                              <w:szCs w:val="21"/>
-                            </w:rPr>
-                            <w:fldChar w:fldCharType="separate"/>
-                          </w:r>
-                          <w:r>
-                            <w:rPr>
-                              <w:rFonts w:asciiTheme="majorHAnsi" w:eastAsiaTheme="majorEastAsia" w:hAnsiTheme="majorHAnsi" w:cstheme="majorBidi"/>
-                              <w:noProof/>
-                              <w:sz w:val="44"/>
-                              <w:szCs w:val="44"/>
-                            </w:rPr>
-                            <w:t>2</w:t>
-                          </w:r>
-                          <w:r>
-                            <w:rPr>
-                              <w:rFonts w:asciiTheme="majorHAnsi" w:eastAsiaTheme="majorEastAsia" w:hAnsiTheme="majorHAnsi" w:cstheme="majorBidi"/>
-                              <w:sz w:val="44"/>
-                              <w:szCs w:val="44"/>
-                            </w:rPr>
-                            <w:fldChar w:fldCharType="end"/>
-                          </w:r>
-                        </w:p>
-                      </w:txbxContent>
-                    </wps:txbx>
-                    <wps:bodyPr rot="0" vert="vert270" wrap="square" lIns="91440" tIns="45720" rIns="91440" bIns="45720" anchor="ctr" anchorCtr="0" upright="1">
-                      <a:spAutoFit/>
-                    </wps:bodyPr>
-                  </wps:wsp>
-                </a:graphicData>
-              </a:graphic>
-              <wp14:sizeRelH relativeFrom="page">
-                <wp14:pctWidth>0</wp14:pctWidth>
-              </wp14:sizeRelH>
-              <wp14:sizeRelV relativeFrom="page">
-                <wp14:pctHeight>0</wp14:pctHeight>
-              </wp14:sizeRelV>
-            </wp:anchor>
-          </w:drawing>
-        </mc:Choice>
-        <mc:Fallback>
-          <w:pict>
-            <v:rect w14:anchorId="307C62DB" id="_x0000_s1033" style="position:absolute;margin-left:-15.5pt;margin-top:0;width:40.9pt;height:171.9pt;z-index:251661312;visibility:visible;mso-wrap-style:square;mso-width-percent:0;mso-height-percent:0;mso-wrap-distance-left:9pt;mso-wrap-distance-top:0;mso-wrap-distance-right:9pt;mso-wrap-distance-bottom:0;mso-position-horizontal:absolute;mso-position-horizontal-relative:right-margin-area;mso-position-vertical:bottom;mso-position-vertical-relative:margin;mso-width-percent:0;mso-height-percent:0;mso-width-relative:page;mso-height-relative:page;v-text-anchor:middle" o:gfxdata="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" o:allowincell="f" filled="f" stroked="f">
-              <v:textbox style="layout-flow:vertical;mso-layout-flow-alt:bottom-to-top;mso-fit-shape-to-text:t">
-                <w:txbxContent>
-                  <w:p>
-                    <w:pPr>
-                      <w:pStyle w:val="Pieddepage"/>
-                      <w:rPr>
-                        <w:rFonts w:asciiTheme="majorHAnsi" w:eastAsiaTheme="majorEastAsia" w:hAnsiTheme="majorHAnsi" w:cstheme="majorBidi"/>
-                        <w:sz w:val="44"/>
-                        <w:szCs w:val="44"/>
-                      </w:rPr>
-                    </w:pPr>
-                    <w:r>
-                      <w:rPr>
-                        <w:rFonts w:asciiTheme="majorHAnsi" w:eastAsiaTheme="majorEastAsia" w:hAnsiTheme="majorHAnsi" w:cstheme="majorBidi"/>
-                      </w:rPr>
-                      <w:t>Page</w:t>
-                    </w:r>
-                    <w:r>
-                      <w:rPr>
-                        <w:rFonts w:asciiTheme="minorHAnsi" w:eastAsiaTheme="minorEastAsia" w:hAnsiTheme="minorHAnsi"/>
-                        <w:szCs w:val="21"/>
-                      </w:rPr>
-                      <w:fldChar w:fldCharType="begin"/>
-                    </w:r>
-                    <w:r>
-                      <w:instrText>PAGE    \* MERGEFORMAT</w:instrText>
-                    </w:r>
-                    <w:r>
-                      <w:rPr>
-                        <w:rFonts w:asciiTheme="minorHAnsi" w:eastAsiaTheme="minorEastAsia" w:hAnsiTheme="minorHAnsi"/>
-                        <w:szCs w:val="21"/>
-                      </w:rPr>
-                      <w:fldChar w:fldCharType="separate"/>
-                    </w:r>
-                    <w:r>
-                      <w:rPr>
-                        <w:rFonts w:asciiTheme="majorHAnsi" w:eastAsiaTheme="majorEastAsia" w:hAnsiTheme="majorHAnsi" w:cstheme="majorBidi"/>
-                        <w:noProof/>
-                        <w:sz w:val="44"/>
-                        <w:szCs w:val="44"/>
-                      </w:rPr>
-                      <w:t>2</w:t>
-                    </w:r>
-                    <w:r>
-                      <w:rPr>
-                        <w:rFonts w:asciiTheme="majorHAnsi" w:eastAsiaTheme="majorEastAsia" w:hAnsiTheme="majorHAnsi" w:cstheme="majorBidi"/>
-                        <w:sz w:val="44"/>
-                        <w:szCs w:val="44"/>
-                      </w:rPr>
-                      <w:fldChar w:fldCharType="end"/>
-                    </w:r>
-                  </w:p>
-                </w:txbxContent>
-              </v:textbox>
-              <w10:wrap anchorx="margin" anchory="margin"/>
-            </v:rect>
-          </w:pict>
-        </mc:Fallback>
-      </mc:AlternateContent>
-    </w:r>
-  </w:p>
-</w:ftr>
 </file>
 
 <file path=word/footnotes.xml><?xml version="1.0" encoding="utf-8"?>
@@ -3019,111 +2600,201 @@
             <w:szCs w:val="36"/>
           </w:rPr>
         </w:pPr>
+        <w:r>
+          <w:rPr>
+            <w:noProof/>
+            <w:sz w:val="36"/>
+            <w:szCs w:val="36"/>
+            <w:lang w:eastAsia="fr-FR"/>
+          </w:rPr>
+          <mc:AlternateContent>
+            <mc:Choice Requires="wps">
+              <w:drawing>
+                <wp:anchor distT="0" distB="0" distL="114300" distR="114300" simplePos="0" relativeHeight="251661312" behindDoc="0" locked="0" layoutInCell="0" allowOverlap="1" wp14:anchorId="307C62DB" wp14:editId="2EE92A93">
+                  <wp:simplePos x="0" y="0"/>
+                  <wp:positionH relativeFrom="rightMargin">
+                    <wp:align>center</wp:align>
+                  </wp:positionH>
+                  <wp:positionV relativeFrom="margin">
+                    <wp:align>bottom</wp:align>
+                  </wp:positionV>
+                  <wp:extent cx="519430" cy="2183130"/>
+                  <wp:effectExtent l="0" t="0" r="0" b="0"/>
+                  <wp:wrapNone/>
+                  <wp:docPr id="53" name="Rectangle 3"/>
+                  <wp:cNvGraphicFramePr>
+                    <a:graphicFrameLocks xmlns:a="http://schemas.openxmlformats.org/drawingml/2006/main"/>
+                  </wp:cNvGraphicFramePr>
+                  <a:graphic xmlns:a="http://schemas.openxmlformats.org/drawingml/2006/main">
+                    <a:graphicData uri="http://schemas.microsoft.com/office/word/2010/wordprocessingShape">
+                      <wps:wsp>
+                        <wps:cNvSpPr>
+                          <a:spLocks noChangeArrowheads="1"/>
+                        </wps:cNvSpPr>
+                        <wps:spPr bwMode="auto">
+                          <a:xfrm>
+                            <a:off x="0" y="0"/>
+                            <a:ext cx="519430" cy="2183130"/>
+                          </a:xfrm>
+                          <a:prstGeom prst="rect">
+                            <a:avLst/>
+                          </a:prstGeom>
+                          <a:noFill/>
+                          <a:extLst>
+                            <a:ext uri="{909E8E84-426E-40DD-AFC4-6F175D3DCCD1}">
+                              <a14:hiddenFill xmlns:a14="http://schemas.microsoft.com/office/drawing/2010/main">
+                                <a:solidFill>
+                                  <a:srgbClr val="FFFFFF"/>
+                                </a:solidFill>
+                              </a14:hiddenFill>
+                            </a:ext>
+                            <a:ext uri="{91240B29-F687-4F45-9708-019B960494DF}">
+                              <a14:hiddenLine xmlns:a14="http://schemas.microsoft.com/office/drawing/2010/main" w="9525">
+                                <a:solidFill>
+                                  <a:srgbClr val="000000"/>
+                                </a:solidFill>
+                                <a:miter lim="800000"/>
+                                <a:headEnd/>
+                                <a:tailEnd/>
+                              </a14:hiddenLine>
+                            </a:ext>
+                          </a:extLst>
+                        </wps:spPr>
+                        <wps:txbx>
+                          <w:txbxContent>
+                            <w:p>
+                              <w:pPr>
+                                <w:pStyle w:val="Pieddepage"/>
+                                <w:rPr>
+                                  <w:rFonts w:asciiTheme="majorHAnsi" w:eastAsiaTheme="majorEastAsia" w:hAnsiTheme="majorHAnsi" w:cstheme="majorBidi"/>
+                                  <w:sz w:val="44"/>
+                                  <w:szCs w:val="44"/>
+                                </w:rPr>
+                              </w:pPr>
+                              <w:r>
+                                <w:rPr>
+                                  <w:rFonts w:asciiTheme="majorHAnsi" w:eastAsiaTheme="majorEastAsia" w:hAnsiTheme="majorHAnsi" w:cstheme="majorBidi"/>
+                                </w:rPr>
+                                <w:t>Page</w:t>
+                              </w:r>
+                              <w:r>
+                                <w:rPr>
+                                  <w:rFonts w:asciiTheme="minorHAnsi" w:eastAsiaTheme="minorEastAsia" w:hAnsiTheme="minorHAnsi"/>
+                                  <w:szCs w:val="21"/>
+                                </w:rPr>
+                                <w:fldChar w:fldCharType="begin"/>
+                              </w:r>
+                              <w:r>
+                                <w:instrText>PAGE    \* MERGEFORMAT</w:instrText>
+                              </w:r>
+                              <w:r>
+                                <w:rPr>
+                                  <w:rFonts w:asciiTheme="minorHAnsi" w:eastAsiaTheme="minorEastAsia" w:hAnsiTheme="minorHAnsi"/>
+                                  <w:szCs w:val="21"/>
+                                </w:rPr>
+                                <w:fldChar w:fldCharType="separate"/>
+                              </w:r>
+                              <w:r>
+                                <w:rPr>
+                                  <w:rFonts w:asciiTheme="majorHAnsi" w:eastAsiaTheme="majorEastAsia" w:hAnsiTheme="majorHAnsi" w:cstheme="majorBidi"/>
+                                  <w:noProof/>
+                                  <w:sz w:val="44"/>
+                                  <w:szCs w:val="44"/>
+                                </w:rPr>
+                                <w:t>2</w:t>
+                              </w:r>
+                              <w:r>
+                                <w:rPr>
+                                  <w:rFonts w:asciiTheme="majorHAnsi" w:eastAsiaTheme="majorEastAsia" w:hAnsiTheme="majorHAnsi" w:cstheme="majorBidi"/>
+                                  <w:sz w:val="44"/>
+                                  <w:szCs w:val="44"/>
+                                </w:rPr>
+                                <w:fldChar w:fldCharType="end"/>
+                              </w:r>
+                            </w:p>
+                          </w:txbxContent>
+                        </wps:txbx>
+                        <wps:bodyPr rot="0" vert="vert270" wrap="square" lIns="91440" tIns="45720" rIns="91440" bIns="45720" anchor="ctr" anchorCtr="0" upright="1">
+                          <a:spAutoFit/>
+                        </wps:bodyPr>
+                      </wps:wsp>
+                    </a:graphicData>
+                  </a:graphic>
+                  <wp14:sizeRelH relativeFrom="page">
+                    <wp14:pctWidth>0</wp14:pctWidth>
+                  </wp14:sizeRelH>
+                  <wp14:sizeRelV relativeFrom="page">
+                    <wp14:pctHeight>0</wp14:pctHeight>
+                  </wp14:sizeRelV>
+                </wp:anchor>
+              </w:drawing>
+            </mc:Choice>
+            <mc:Fallback>
+              <w:pict>
+                <v:rect w14:anchorId="307C62DB" id="Rectangle 3" o:spid="_x0000_s1032" style="position:absolute;margin-left:0;margin-top:0;width:40.9pt;height:171.9pt;z-index:251661312;visibility:visible;mso-wrap-style:square;mso-width-percent:0;mso-height-percent:0;mso-wrap-distance-left:9pt;mso-wrap-distance-top:0;mso-wrap-distance-right:9pt;mso-wrap-distance-bottom:0;mso-position-horizontal:center;mso-position-horizontal-relative:right-margin-area;mso-position-vertical:bottom;mso-position-vertical-relative:margin;mso-width-percent:0;mso-height-percent:0;mso-width-relative:page;mso-height-relative:page;v-text-anchor:middle" o:gfxdata="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" o:allowincell="f" filled="f" stroked="f">
+                  <v:textbox style="layout-flow:vertical;mso-layout-flow-alt:bottom-to-top;mso-fit-shape-to-text:t">
+                    <w:txbxContent>
+                      <w:p>
+                        <w:pPr>
+                          <w:pStyle w:val="Pieddepage"/>
+                          <w:rPr>
+                            <w:rFonts w:asciiTheme="majorHAnsi" w:eastAsiaTheme="majorEastAsia" w:hAnsiTheme="majorHAnsi" w:cstheme="majorBidi"/>
+                            <w:sz w:val="44"/>
+                            <w:szCs w:val="44"/>
+                          </w:rPr>
+                        </w:pPr>
+                        <w:r>
+                          <w:rPr>
+                            <w:rFonts w:asciiTheme="majorHAnsi" w:eastAsiaTheme="majorEastAsia" w:hAnsiTheme="majorHAnsi" w:cstheme="majorBidi"/>
+                          </w:rPr>
+                          <w:t>Page</w:t>
+                        </w:r>
+                        <w:r>
+                          <w:rPr>
+                            <w:rFonts w:asciiTheme="minorHAnsi" w:eastAsiaTheme="minorEastAsia" w:hAnsiTheme="minorHAnsi"/>
+                            <w:szCs w:val="21"/>
+                          </w:rPr>
+                          <w:fldChar w:fldCharType="begin"/>
+                        </w:r>
+                        <w:r>
+                          <w:instrText>PAGE    \* MERGEFORMAT</w:instrText>
+                        </w:r>
+                        <w:r>
+                          <w:rPr>
+                            <w:rFonts w:asciiTheme="minorHAnsi" w:eastAsiaTheme="minorEastAsia" w:hAnsiTheme="minorHAnsi"/>
+                            <w:szCs w:val="21"/>
+                          </w:rPr>
+                          <w:fldChar w:fldCharType="separate"/>
+                        </w:r>
+                        <w:r>
+                          <w:rPr>
+                            <w:rFonts w:asciiTheme="majorHAnsi" w:eastAsiaTheme="majorEastAsia" w:hAnsiTheme="majorHAnsi" w:cstheme="majorBidi"/>
+                            <w:noProof/>
+                            <w:sz w:val="44"/>
+                            <w:szCs w:val="44"/>
+                          </w:rPr>
+                          <w:t>2</w:t>
+                        </w:r>
+                        <w:r>
+                          <w:rPr>
+                            <w:rFonts w:asciiTheme="majorHAnsi" w:eastAsiaTheme="majorEastAsia" w:hAnsiTheme="majorHAnsi" w:cstheme="majorBidi"/>
+                            <w:sz w:val="44"/>
+                            <w:szCs w:val="44"/>
+                          </w:rPr>
+                          <w:fldChar w:fldCharType="end"/>
+                        </w:r>
+                      </w:p>
+                    </w:txbxContent>
+                  </v:textbox>
+                  <w10:wrap anchorx="margin" anchory="margin"/>
+                </v:rect>
+              </w:pict>
+            </mc:Fallback>
+          </mc:AlternateContent>
+        </w:r>
       </w:p>
     </w:sdtContent>
   </w:sdt>
-  <w:tbl>
-    <w:tblPr>
-      <w:tblW w:w="0" w:type="auto"/>
-      <w:jc w:val="center"/>
-      <w:tblBorders>
-        <w:top w:val="threeDEmboss" w:sz="24" w:space="0" w:color="auto"/>
-        <w:left w:val="threeDEmboss" w:sz="24" w:space="0" w:color="auto"/>
-        <w:bottom w:val="threeDEmboss" w:sz="24" w:space="0" w:color="auto"/>
-        <w:right w:val="threeDEmboss" w:sz="24" w:space="0" w:color="auto"/>
-      </w:tblBorders>
-      <w:tblLook w:val="04A0" w:firstRow="1" w:lastRow="0" w:firstColumn="1" w:lastColumn="0" w:noHBand="0" w:noVBand="1"/>
-    </w:tblPr>
-    <w:tblGrid>
-      <w:gridCol w:w="1098"/>
-      <w:gridCol w:w="4229"/>
-    </w:tblGrid>
-    <w:tr>
-      <w:trPr>
-        <w:trHeight w:hRule="exact" w:val="642"/>
-        <w:jc w:val="center"/>
-      </w:trPr>
-      <w:tc>
-        <w:tcPr>
-          <w:tcW w:w="1098" w:type="dxa"/>
-          <w:shd w:val="clear" w:color="auto" w:fill="A6A6A6" w:themeFill="background1" w:themeFillShade="A6"/>
-          <w:vAlign w:val="center"/>
-        </w:tcPr>
-        <w:p>
-          <w:pPr>
-            <w:pStyle w:val="Pieddepage"/>
-            <w:jc w:val="center"/>
-            <w:rPr>
-              <w:color w:val="FFFFFF" w:themeColor="background1"/>
-              <w:sz w:val="36"/>
-              <w:szCs w:val="36"/>
-            </w:rPr>
-          </w:pPr>
-          <w:r>
-            <w:rPr>
-              <w:sz w:val="36"/>
-              <w:szCs w:val="36"/>
-            </w:rPr>
-            <w:t>E2</w:t>
-          </w:r>
-        </w:p>
-      </w:tc>
-      <w:tc>
-        <w:tcPr>
-          <w:tcW w:w="4229" w:type="dxa"/>
-          <w:vAlign w:val="center"/>
-        </w:tcPr>
-        <w:p>
-          <w:pPr>
-            <w:pStyle w:val="Pieddepage"/>
-            <w:rPr>
-              <w:rFonts w:asciiTheme="majorHAnsi" w:eastAsiaTheme="majorEastAsia" w:hAnsiTheme="majorHAnsi" w:cstheme="majorBidi"/>
-              <w:sz w:val="36"/>
-              <w:szCs w:val="36"/>
-            </w:rPr>
-          </w:pPr>
-          <w:r>
-            <w:rPr>
-              <w:rFonts w:eastAsiaTheme="majorEastAsia" w:cstheme="majorBidi"/>
-              <w:sz w:val="36"/>
-              <w:szCs w:val="36"/>
-            </w:rPr>
-            <w:t xml:space="preserve">- </w:t>
-          </w:r>
-          <w:sdt>
-            <w:sdtPr>
-              <w:rPr>
-                <w:sz w:val="36"/>
-                <w:szCs w:val="36"/>
-              </w:rPr>
-              <w:alias w:val="Titre"/>
-              <w:id w:val="965781896"/>
-              <w:dataBinding w:prefixMappings="xmlns:ns0='http://schemas.openxmlformats.org/package/2006/metadata/core-properties' xmlns:ns1='http://purl.org/dc/elements/1.1/'" w:xpath="/ns0:coreProperties[1]/ns1:title[1]" w:storeItemID="{6C3C8BC8-F283-45AE-878A-BAB7291924A1}"/>
-              <w:text/>
-            </w:sdtPr>
-            <w:sdtContent>
-              <w:r>
-                <w:rPr>
-                  <w:sz w:val="36"/>
-                  <w:szCs w:val="36"/>
-                </w:rPr>
-                <w:t>Angles d'un triangle</w:t>
-              </w:r>
-            </w:sdtContent>
-          </w:sdt>
-        </w:p>
-      </w:tc>
-    </w:tr>
-  </w:tbl>
-  <w:p>
-    <w:pPr>
-      <w:pStyle w:val="En-tte"/>
-      <w:rPr>
-        <w:sz w:val="36"/>
-        <w:szCs w:val="36"/>
-      </w:rPr>
-    </w:pPr>
-  </w:p>
 </w:hdr>
 </file>
 

</xml_diff>